<commit_message>
Resubmitted: M and L
</commit_message>
<xml_diff>
--- a/4 Manuscript/JOL Reactivity Supplemental Analyses.docx
+++ b/4 Manuscript/JOL Reactivity Supplemental Analyses.docx
@@ -1,6 +1,6 @@
 
 <file path=word/document.xml><?xml version="1.0" encoding="utf-8"?>
-<w:document xmlns:wpc="http://schemas.microsoft.com/office/word/2010/wordprocessingCanvas" xmlns:cx="http://schemas.microsoft.com/office/drawing/2014/chartex" xmlns:cx1="http://schemas.microsoft.com/office/drawing/2015/9/8/chartex" xmlns:cx2="http://schemas.microsoft.com/office/drawing/2015/10/21/chartex" xmlns:cx3="http://schemas.microsoft.com/office/drawing/2016/5/9/chartex" xmlns:cx4="http://schemas.microsoft.com/office/drawing/2016/5/10/chartex" xmlns:cx5="http://schemas.microsoft.com/office/drawing/2016/5/11/chartex" xmlns:cx6="http://schemas.microsoft.com/office/drawing/2016/5/12/chartex" xmlns:cx7="http://schemas.microsoft.com/office/drawing/2016/5/13/chartex" xmlns:cx8="http://schemas.microsoft.com/office/drawing/2016/5/14/chartex" xmlns:mc="http://schemas.openxmlformats.org/markup-compatibility/2006" xmlns:aink="http://schemas.microsoft.com/office/drawing/2016/ink" xmlns:am3d="http://schemas.microsoft.com/office/drawing/2017/model3d" xmlns:o="urn:schemas-microsoft-com:office:office" xmlns:r="http://schemas.openxmlformats.org/officeDocument/2006/relationships" xmlns:m="http://schemas.openxmlformats.org/officeDocument/2006/math" xmlns:v="urn:schemas-microsoft-com:vml" xmlns:wp14="http://schemas.microsoft.com/office/word/2010/wordprocessingDrawing" xmlns:wp="http://schemas.openxmlformats.org/drawingml/2006/wordprocessingDrawing" xmlns:w10="urn:schemas-microsoft-com:office:word" xmlns:w="http://schemas.openxmlformats.org/wordprocessingml/2006/main" xmlns:w14="http://schemas.microsoft.com/office/word/2010/wordml" xmlns:w15="http://schemas.microsoft.com/office/word/2012/wordml" xmlns:w16cex="http://schemas.microsoft.com/office/word/2018/wordml/cex" xmlns:w16cid="http://schemas.microsoft.com/office/word/2016/wordml/cid" xmlns:w16="http://schemas.microsoft.com/office/word/2018/wordml" xmlns:w16se="http://schemas.microsoft.com/office/word/2015/wordml/symex" xmlns:wpg="http://schemas.microsoft.com/office/word/2010/wordprocessingGroup" xmlns:wpi="http://schemas.microsoft.com/office/word/2010/wordprocessingInk" xmlns:wne="http://schemas.microsoft.com/office/word/2006/wordml" xmlns:wps="http://schemas.microsoft.com/office/word/2010/wordprocessingShape" mc:Ignorable="w14 w15 w16se w16cid w16 w16cex wp14">
+<w:document xmlns:wpc="http://schemas.microsoft.com/office/word/2010/wordprocessingCanvas" xmlns:cx="http://schemas.microsoft.com/office/drawing/2014/chartex" xmlns:cx1="http://schemas.microsoft.com/office/drawing/2015/9/8/chartex" xmlns:cx2="http://schemas.microsoft.com/office/drawing/2015/10/21/chartex" xmlns:cx3="http://schemas.microsoft.com/office/drawing/2016/5/9/chartex" xmlns:cx4="http://schemas.microsoft.com/office/drawing/2016/5/10/chartex" xmlns:cx5="http://schemas.microsoft.com/office/drawing/2016/5/11/chartex" xmlns:cx6="http://schemas.microsoft.com/office/drawing/2016/5/12/chartex" xmlns:cx7="http://schemas.microsoft.com/office/drawing/2016/5/13/chartex" xmlns:cx8="http://schemas.microsoft.com/office/drawing/2016/5/14/chartex" xmlns:mc="http://schemas.openxmlformats.org/markup-compatibility/2006" xmlns:aink="http://schemas.microsoft.com/office/drawing/2016/ink" xmlns:am3d="http://schemas.microsoft.com/office/drawing/2017/model3d" xmlns:o="urn:schemas-microsoft-com:office:office" xmlns:r="http://schemas.openxmlformats.org/officeDocument/2006/relationships" xmlns:m="http://schemas.openxmlformats.org/officeDocument/2006/math" xmlns:v="urn:schemas-microsoft-com:vml" xmlns:wp14="http://schemas.microsoft.com/office/word/2010/wordprocessingDrawing" xmlns:wp="http://schemas.openxmlformats.org/drawingml/2006/wordprocessingDrawing" xmlns:w10="urn:schemas-microsoft-com:office:word" xmlns:w="http://schemas.openxmlformats.org/wordprocessingml/2006/main" xmlns:w14="http://schemas.microsoft.com/office/word/2010/wordml" xmlns:w15="http://schemas.microsoft.com/office/word/2012/wordml" xmlns:w16cex="http://schemas.microsoft.com/office/word/2018/wordml/cex" xmlns:w16cid="http://schemas.microsoft.com/office/word/2016/wordml/cid" xmlns:w16="http://schemas.microsoft.com/office/word/2018/wordml" xmlns:w16sdtdh="http://schemas.microsoft.com/office/word/2020/wordml/sdtdatahash" xmlns:w16se="http://schemas.microsoft.com/office/word/2015/wordml/symex" xmlns:wpg="http://schemas.microsoft.com/office/word/2010/wordprocessingGroup" xmlns:wpi="http://schemas.microsoft.com/office/word/2010/wordprocessingInk" xmlns:wne="http://schemas.microsoft.com/office/word/2006/wordml" xmlns:wps="http://schemas.microsoft.com/office/word/2010/wordprocessingShape" mc:Ignorable="w14 w15 w16se w16cid w16 w16cex w16sdtdh wp14">
   <w:body>
     <w:p>
       <w:pPr>
@@ -409,7 +409,6 @@
         </w:rPr>
         <w:t xml:space="preserve">, </w:t>
       </w:r>
-      <w:proofErr w:type="gramStart"/>
       <w:r>
         <w:rPr>
           <w:rFonts w:ascii="Times New Roman" w:hAnsi="Times New Roman" w:cs="Times New Roman"/>
@@ -428,7 +427,6 @@
         </w:rPr>
         <w:t>(</w:t>
       </w:r>
-      <w:proofErr w:type="gramEnd"/>
       <w:r>
         <w:rPr>
           <w:rFonts w:ascii="Times New Roman" w:hAnsi="Times New Roman" w:cs="Times New Roman"/>
@@ -563,51 +561,15 @@
           <w:sz w:val="24"/>
           <w:szCs w:val="24"/>
         </w:rPr>
-        <w:t xml:space="preserve">4109 </w:t>
-      </w:r>
-      <w:proofErr w:type="spellStart"/>
-      <w:r>
-        <w:rPr>
-          <w:rFonts w:ascii="Times New Roman" w:hAnsi="Times New Roman" w:cs="Times New Roman"/>
-          <w:sz w:val="24"/>
-          <w:szCs w:val="24"/>
-        </w:rPr>
-        <w:t>ms</w:t>
-      </w:r>
-      <w:proofErr w:type="spellEnd"/>
-      <w:r>
-        <w:rPr>
-          <w:rFonts w:ascii="Times New Roman" w:hAnsi="Times New Roman" w:cs="Times New Roman"/>
-          <w:sz w:val="24"/>
-          <w:szCs w:val="24"/>
-        </w:rPr>
-        <w:t xml:space="preserve"> vs. </w:t>
-      </w:r>
-      <w:r>
-        <w:rPr>
-          <w:rFonts w:ascii="Times New Roman" w:hAnsi="Times New Roman" w:cs="Times New Roman"/>
-          <w:sz w:val="24"/>
-          <w:szCs w:val="24"/>
-        </w:rPr>
-        <w:t xml:space="preserve">2197 </w:t>
-      </w:r>
-      <w:proofErr w:type="spellStart"/>
-      <w:r>
-        <w:rPr>
-          <w:rFonts w:ascii="Times New Roman" w:hAnsi="Times New Roman" w:cs="Times New Roman"/>
-          <w:sz w:val="24"/>
-          <w:szCs w:val="24"/>
-        </w:rPr>
-        <w:t>ms</w:t>
-      </w:r>
-      <w:proofErr w:type="spellEnd"/>
-      <w:r>
-        <w:rPr>
-          <w:rFonts w:ascii="Times New Roman" w:hAnsi="Times New Roman" w:cs="Times New Roman"/>
-          <w:sz w:val="24"/>
-          <w:szCs w:val="24"/>
-        </w:rPr>
-        <w:t xml:space="preserve">). </w:t>
+        <w:t xml:space="preserve">4109 ms vs. </w:t>
+      </w:r>
+      <w:r>
+        <w:rPr>
+          <w:rFonts w:ascii="Times New Roman" w:hAnsi="Times New Roman" w:cs="Times New Roman"/>
+          <w:sz w:val="24"/>
+          <w:szCs w:val="24"/>
+        </w:rPr>
+        <w:t xml:space="preserve">2197 ms). </w:t>
       </w:r>
       <w:r>
         <w:rPr>
@@ -641,7 +603,6 @@
         </w:rPr>
         <w:t xml:space="preserve">, </w:t>
       </w:r>
-      <w:proofErr w:type="gramStart"/>
       <w:r>
         <w:rPr>
           <w:rFonts w:ascii="Times New Roman" w:hAnsi="Times New Roman" w:cs="Times New Roman"/>
@@ -660,7 +621,6 @@
         </w:rPr>
         <w:t>(</w:t>
       </w:r>
-      <w:proofErr w:type="gramEnd"/>
       <w:r>
         <w:rPr>
           <w:rFonts w:ascii="Times New Roman" w:hAnsi="Times New Roman" w:cs="Times New Roman"/>
@@ -803,79 +763,7 @@
           <w:sz w:val="24"/>
           <w:szCs w:val="24"/>
         </w:rPr>
-        <w:t xml:space="preserve">forward (4091 </w:t>
-      </w:r>
-      <w:proofErr w:type="spellStart"/>
-      <w:r>
-        <w:rPr>
-          <w:rFonts w:ascii="Times New Roman" w:hAnsi="Times New Roman" w:cs="Times New Roman"/>
-          <w:sz w:val="24"/>
-          <w:szCs w:val="24"/>
-        </w:rPr>
-        <w:t>ms</w:t>
-      </w:r>
-      <w:proofErr w:type="spellEnd"/>
-      <w:r>
-        <w:rPr>
-          <w:rFonts w:ascii="Times New Roman" w:hAnsi="Times New Roman" w:cs="Times New Roman"/>
-          <w:sz w:val="24"/>
-          <w:szCs w:val="24"/>
-        </w:rPr>
-        <w:t xml:space="preserve"> vs 2122 </w:t>
-      </w:r>
-      <w:proofErr w:type="spellStart"/>
-      <w:r>
-        <w:rPr>
-          <w:rFonts w:ascii="Times New Roman" w:hAnsi="Times New Roman" w:cs="Times New Roman"/>
-          <w:sz w:val="24"/>
-          <w:szCs w:val="24"/>
-        </w:rPr>
-        <w:t>ms</w:t>
-      </w:r>
-      <w:proofErr w:type="spellEnd"/>
-      <w:r>
-        <w:rPr>
-          <w:rFonts w:ascii="Times New Roman" w:hAnsi="Times New Roman" w:cs="Times New Roman"/>
-          <w:sz w:val="24"/>
-          <w:szCs w:val="24"/>
-        </w:rPr>
-        <w:t xml:space="preserve">), backward (4253 </w:t>
-      </w:r>
-      <w:proofErr w:type="spellStart"/>
-      <w:r>
-        <w:rPr>
-          <w:rFonts w:ascii="Times New Roman" w:hAnsi="Times New Roman" w:cs="Times New Roman"/>
-          <w:sz w:val="24"/>
-          <w:szCs w:val="24"/>
-        </w:rPr>
-        <w:t>ms</w:t>
-      </w:r>
-      <w:proofErr w:type="spellEnd"/>
-      <w:r>
-        <w:rPr>
-          <w:rFonts w:ascii="Times New Roman" w:hAnsi="Times New Roman" w:cs="Times New Roman"/>
-          <w:sz w:val="24"/>
-          <w:szCs w:val="24"/>
-        </w:rPr>
-        <w:t xml:space="preserve"> vs 2138 </w:t>
-      </w:r>
-      <w:proofErr w:type="spellStart"/>
-      <w:r>
-        <w:rPr>
-          <w:rFonts w:ascii="Times New Roman" w:hAnsi="Times New Roman" w:cs="Times New Roman"/>
-          <w:sz w:val="24"/>
-          <w:szCs w:val="24"/>
-        </w:rPr>
-        <w:t>ms</w:t>
-      </w:r>
-      <w:proofErr w:type="spellEnd"/>
-      <w:r>
-        <w:rPr>
-          <w:rFonts w:ascii="Times New Roman" w:hAnsi="Times New Roman" w:cs="Times New Roman"/>
-          <w:sz w:val="24"/>
-          <w:szCs w:val="24"/>
-        </w:rPr>
-        <w:t>),</w:t>
+        <w:t>forward (4091 ms vs 2122 ms), backward (4253 ms vs 2138 ms),</w:t>
       </w:r>
       <w:r>
         <w:rPr>
@@ -907,43 +795,7 @@
           <w:sz w:val="24"/>
           <w:szCs w:val="24"/>
         </w:rPr>
-        <w:t xml:space="preserve"> (4147 </w:t>
-      </w:r>
-      <w:proofErr w:type="spellStart"/>
-      <w:r>
-        <w:rPr>
-          <w:rFonts w:ascii="Times New Roman" w:hAnsi="Times New Roman" w:cs="Times New Roman"/>
-          <w:sz w:val="24"/>
-          <w:szCs w:val="24"/>
-        </w:rPr>
-        <w:t>ms</w:t>
-      </w:r>
-      <w:proofErr w:type="spellEnd"/>
-      <w:r>
-        <w:rPr>
-          <w:rFonts w:ascii="Times New Roman" w:hAnsi="Times New Roman" w:cs="Times New Roman"/>
-          <w:sz w:val="24"/>
-          <w:szCs w:val="24"/>
-        </w:rPr>
-        <w:t xml:space="preserve"> vs 2036 </w:t>
-      </w:r>
-      <w:proofErr w:type="spellStart"/>
-      <w:r>
-        <w:rPr>
-          <w:rFonts w:ascii="Times New Roman" w:hAnsi="Times New Roman" w:cs="Times New Roman"/>
-          <w:sz w:val="24"/>
-          <w:szCs w:val="24"/>
-        </w:rPr>
-        <w:t>ms</w:t>
-      </w:r>
-      <w:proofErr w:type="spellEnd"/>
-      <w:r>
-        <w:rPr>
-          <w:rFonts w:ascii="Times New Roman" w:hAnsi="Times New Roman" w:cs="Times New Roman"/>
-          <w:sz w:val="24"/>
-          <w:szCs w:val="24"/>
-        </w:rPr>
-        <w:t xml:space="preserve">), </w:t>
+        <w:t xml:space="preserve"> (4147 ms vs 2036 ms), </w:t>
       </w:r>
       <w:r>
         <w:rPr>
@@ -975,43 +827,7 @@
           <w:sz w:val="24"/>
           <w:szCs w:val="24"/>
         </w:rPr>
-        <w:t xml:space="preserve"> (3942 </w:t>
-      </w:r>
-      <w:proofErr w:type="spellStart"/>
-      <w:r>
-        <w:rPr>
-          <w:rFonts w:ascii="Times New Roman" w:hAnsi="Times New Roman" w:cs="Times New Roman"/>
-          <w:sz w:val="24"/>
-          <w:szCs w:val="24"/>
-        </w:rPr>
-        <w:t>ms</w:t>
-      </w:r>
-      <w:proofErr w:type="spellEnd"/>
-      <w:r>
-        <w:rPr>
-          <w:rFonts w:ascii="Times New Roman" w:hAnsi="Times New Roman" w:cs="Times New Roman"/>
-          <w:sz w:val="24"/>
-          <w:szCs w:val="24"/>
-        </w:rPr>
-        <w:t xml:space="preserve"> vs 2490 </w:t>
-      </w:r>
-      <w:proofErr w:type="spellStart"/>
-      <w:r>
-        <w:rPr>
-          <w:rFonts w:ascii="Times New Roman" w:hAnsi="Times New Roman" w:cs="Times New Roman"/>
-          <w:sz w:val="24"/>
-          <w:szCs w:val="24"/>
-        </w:rPr>
-        <w:t>ms</w:t>
-      </w:r>
-      <w:proofErr w:type="spellEnd"/>
-      <w:r>
-        <w:rPr>
-          <w:rFonts w:ascii="Times New Roman" w:hAnsi="Times New Roman" w:cs="Times New Roman"/>
-          <w:sz w:val="24"/>
-          <w:szCs w:val="24"/>
-        </w:rPr>
-        <w:t>;</w:t>
+        <w:t xml:space="preserve"> (3942 ms vs 2490 ms;</w:t>
       </w:r>
       <w:r>
         <w:rPr>
@@ -1029,7 +845,6 @@
         </w:rPr>
         <w:t xml:space="preserve"> </w:t>
       </w:r>
-      <w:proofErr w:type="spellStart"/>
       <w:r>
         <w:rPr>
           <w:rFonts w:ascii="Times New Roman" w:hAnsi="Times New Roman" w:cs="Times New Roman"/>
@@ -1046,16 +861,7 @@
           <w:sz w:val="24"/>
           <w:szCs w:val="24"/>
         </w:rPr>
-        <w:t>s</w:t>
-      </w:r>
-      <w:proofErr w:type="spellEnd"/>
-      <w:r>
-        <w:rPr>
-          <w:rFonts w:ascii="Times New Roman" w:hAnsi="Times New Roman" w:cs="Times New Roman"/>
-          <w:sz w:val="24"/>
-          <w:szCs w:val="24"/>
-        </w:rPr>
-        <w:t xml:space="preserve"> ≥ 3.88, </w:t>
+        <w:t xml:space="preserve">s ≥ 3.88, </w:t>
       </w:r>
       <w:r>
         <w:rPr>
@@ -1347,7 +1153,6 @@
         </w:rPr>
         <w:t xml:space="preserve">, </w:t>
       </w:r>
-      <w:proofErr w:type="gramStart"/>
       <w:r>
         <w:rPr>
           <w:rFonts w:ascii="Times New Roman" w:hAnsi="Times New Roman" w:cs="Times New Roman"/>
@@ -1366,7 +1171,6 @@
         </w:rPr>
         <w:t>(</w:t>
       </w:r>
-      <w:proofErr w:type="gramEnd"/>
       <w:r>
         <w:rPr>
           <w:rFonts w:ascii="Times New Roman" w:hAnsi="Times New Roman" w:cs="Times New Roman"/>
@@ -1541,25 +1345,7 @@
           <w:sz w:val="24"/>
           <w:szCs w:val="24"/>
         </w:rPr>
-        <w:t xml:space="preserve"> </w:t>
-      </w:r>
-      <w:proofErr w:type="spellStart"/>
-      <w:r>
-        <w:rPr>
-          <w:rFonts w:ascii="Times New Roman" w:hAnsi="Times New Roman" w:cs="Times New Roman"/>
-          <w:sz w:val="24"/>
-          <w:szCs w:val="24"/>
-        </w:rPr>
-        <w:t>ms</w:t>
-      </w:r>
-      <w:proofErr w:type="spellEnd"/>
-      <w:r>
-        <w:rPr>
-          <w:rFonts w:ascii="Times New Roman" w:hAnsi="Times New Roman" w:cs="Times New Roman"/>
-          <w:sz w:val="24"/>
-          <w:szCs w:val="24"/>
-        </w:rPr>
-        <w:t>), followed by the JOL task (</w:t>
+        <w:t xml:space="preserve"> ms), followed by the JOL task (</w:t>
       </w:r>
       <w:r>
         <w:rPr>
@@ -1575,25 +1361,7 @@
           <w:sz w:val="24"/>
           <w:szCs w:val="24"/>
         </w:rPr>
-        <w:t xml:space="preserve"> </w:t>
-      </w:r>
-      <w:proofErr w:type="spellStart"/>
-      <w:r>
-        <w:rPr>
-          <w:rFonts w:ascii="Times New Roman" w:hAnsi="Times New Roman" w:cs="Times New Roman"/>
-          <w:sz w:val="24"/>
-          <w:szCs w:val="24"/>
-        </w:rPr>
-        <w:t>ms</w:t>
-      </w:r>
-      <w:proofErr w:type="spellEnd"/>
-      <w:r>
-        <w:rPr>
-          <w:rFonts w:ascii="Times New Roman" w:hAnsi="Times New Roman" w:cs="Times New Roman"/>
-          <w:sz w:val="24"/>
-          <w:szCs w:val="24"/>
-        </w:rPr>
-        <w:t xml:space="preserve">), and </w:t>
+        <w:t xml:space="preserve"> ms), and </w:t>
       </w:r>
       <w:r>
         <w:rPr>
@@ -1625,27 +1393,8 @@
           <w:sz w:val="24"/>
           <w:szCs w:val="24"/>
         </w:rPr>
-        <w:t xml:space="preserve"> </w:t>
-      </w:r>
-      <w:proofErr w:type="spellStart"/>
-      <w:r>
-        <w:rPr>
-          <w:rFonts w:ascii="Times New Roman" w:hAnsi="Times New Roman" w:cs="Times New Roman"/>
-          <w:sz w:val="24"/>
-          <w:szCs w:val="24"/>
-        </w:rPr>
-        <w:t>ms</w:t>
-      </w:r>
-      <w:proofErr w:type="spellEnd"/>
-      <w:r>
-        <w:rPr>
-          <w:rFonts w:ascii="Times New Roman" w:hAnsi="Times New Roman" w:cs="Times New Roman"/>
-          <w:sz w:val="24"/>
-          <w:szCs w:val="24"/>
-        </w:rPr>
-        <w:t xml:space="preserve">). All comparisons were significant, </w:t>
-      </w:r>
-      <w:proofErr w:type="spellStart"/>
+        <w:t xml:space="preserve"> ms). All comparisons were significant, </w:t>
+      </w:r>
       <w:r>
         <w:rPr>
           <w:rFonts w:ascii="Times New Roman" w:hAnsi="Times New Roman" w:cs="Times New Roman"/>
@@ -1662,16 +1411,7 @@
           <w:sz w:val="24"/>
           <w:szCs w:val="24"/>
         </w:rPr>
-        <w:t>s</w:t>
-      </w:r>
-      <w:proofErr w:type="spellEnd"/>
-      <w:r>
-        <w:rPr>
-          <w:rFonts w:ascii="Times New Roman" w:hAnsi="Times New Roman" w:cs="Times New Roman"/>
-          <w:sz w:val="24"/>
-          <w:szCs w:val="24"/>
-        </w:rPr>
-        <w:t xml:space="preserve"> ≥ </w:t>
+        <w:t xml:space="preserve">s ≥ </w:t>
       </w:r>
       <w:r>
         <w:rPr>
@@ -1739,7 +1479,6 @@
         </w:rPr>
         <w:t xml:space="preserve">, </w:t>
       </w:r>
-      <w:proofErr w:type="gramStart"/>
       <w:r>
         <w:rPr>
           <w:rFonts w:ascii="Times New Roman" w:hAnsi="Times New Roman" w:cs="Times New Roman"/>
@@ -1756,16 +1495,7 @@
           <w:sz w:val="24"/>
           <w:szCs w:val="24"/>
         </w:rPr>
-        <w:t>(</w:t>
-      </w:r>
-      <w:proofErr w:type="gramEnd"/>
-      <w:r>
-        <w:rPr>
-          <w:rFonts w:ascii="Times New Roman" w:hAnsi="Times New Roman" w:cs="Times New Roman"/>
-          <w:sz w:val="24"/>
-          <w:szCs w:val="24"/>
-        </w:rPr>
-        <w:t>64)</w:t>
+        <w:t>(64)</w:t>
       </w:r>
       <w:r>
         <w:rPr>
@@ -2243,7 +1973,6 @@
         </w:rPr>
         <w:t xml:space="preserve">owever, a main effect of Study Group was observed, </w:t>
       </w:r>
-      <w:proofErr w:type="gramStart"/>
       <w:r>
         <w:rPr>
           <w:rFonts w:ascii="Times New Roman" w:hAnsi="Times New Roman" w:cs="Times New Roman"/>
@@ -2262,7 +1991,6 @@
         </w:rPr>
         <w:t>(</w:t>
       </w:r>
-      <w:proofErr w:type="gramEnd"/>
       <w:r>
         <w:rPr>
           <w:rFonts w:ascii="Times New Roman" w:hAnsi="Times New Roman" w:cs="Times New Roman"/>
@@ -2405,63 +2133,8 @@
           <w:sz w:val="24"/>
           <w:szCs w:val="24"/>
         </w:rPr>
-        <w:t xml:space="preserve">in the frequency task (7305 </w:t>
-      </w:r>
-      <w:proofErr w:type="spellStart"/>
-      <w:r>
-        <w:rPr>
-          <w:rFonts w:ascii="Times New Roman" w:hAnsi="Times New Roman" w:cs="Times New Roman"/>
-          <w:sz w:val="24"/>
-          <w:szCs w:val="24"/>
-        </w:rPr>
-        <w:t>ms</w:t>
-      </w:r>
-      <w:proofErr w:type="spellEnd"/>
-      <w:r>
-        <w:rPr>
-          <w:rFonts w:ascii="Times New Roman" w:hAnsi="Times New Roman" w:cs="Times New Roman"/>
-          <w:sz w:val="24"/>
-          <w:szCs w:val="24"/>
-        </w:rPr>
-        <w:t xml:space="preserve">), followed by the JOL task (7177 </w:t>
-      </w:r>
-      <w:proofErr w:type="spellStart"/>
-      <w:r>
-        <w:rPr>
-          <w:rFonts w:ascii="Times New Roman" w:hAnsi="Times New Roman" w:cs="Times New Roman"/>
-          <w:sz w:val="24"/>
-          <w:szCs w:val="24"/>
-        </w:rPr>
-        <w:t>ms</w:t>
-      </w:r>
-      <w:proofErr w:type="spellEnd"/>
-      <w:r>
-        <w:rPr>
-          <w:rFonts w:ascii="Times New Roman" w:hAnsi="Times New Roman" w:cs="Times New Roman"/>
-          <w:sz w:val="24"/>
-          <w:szCs w:val="24"/>
-        </w:rPr>
-        <w:t xml:space="preserve">), and the least when completing the no-JOL task (3165 </w:t>
-      </w:r>
-      <w:proofErr w:type="spellStart"/>
-      <w:r>
-        <w:rPr>
-          <w:rFonts w:ascii="Times New Roman" w:hAnsi="Times New Roman" w:cs="Times New Roman"/>
-          <w:sz w:val="24"/>
-          <w:szCs w:val="24"/>
-        </w:rPr>
-        <w:t>ms</w:t>
-      </w:r>
-      <w:proofErr w:type="spellEnd"/>
-      <w:r>
-        <w:rPr>
-          <w:rFonts w:ascii="Times New Roman" w:hAnsi="Times New Roman" w:cs="Times New Roman"/>
-          <w:sz w:val="24"/>
-          <w:szCs w:val="24"/>
-        </w:rPr>
-        <w:t xml:space="preserve">). All comparisons were significant, </w:t>
-      </w:r>
-      <w:proofErr w:type="spellStart"/>
+        <w:t xml:space="preserve">in the frequency task (7305 ms), followed by the JOL task (7177 ms), and the least when completing the no-JOL task (3165 ms). All comparisons were significant, </w:t>
+      </w:r>
       <w:r>
         <w:rPr>
           <w:rFonts w:ascii="Times New Roman" w:hAnsi="Times New Roman" w:cs="Times New Roman"/>
@@ -2478,16 +2151,7 @@
           <w:sz w:val="24"/>
           <w:szCs w:val="24"/>
         </w:rPr>
-        <w:t>s</w:t>
-      </w:r>
-      <w:proofErr w:type="spellEnd"/>
-      <w:r>
-        <w:rPr>
-          <w:rFonts w:ascii="Times New Roman" w:hAnsi="Times New Roman" w:cs="Times New Roman"/>
-          <w:sz w:val="24"/>
-          <w:szCs w:val="24"/>
-        </w:rPr>
-        <w:t xml:space="preserve"> ≥ 3.02, </w:t>
+        <w:t xml:space="preserve">s ≥ 3.02, </w:t>
       </w:r>
       <w:r>
         <w:rPr>
@@ -2895,7 +2559,6 @@
         </w:rPr>
         <w:t xml:space="preserve"> </w:t>
       </w:r>
-      <w:proofErr w:type="gramStart"/>
       <w:r>
         <w:rPr>
           <w:rFonts w:ascii="Times New Roman" w:hAnsi="Times New Roman" w:cs="Times New Roman"/>
@@ -2914,7 +2577,6 @@
         </w:rPr>
         <w:t>(</w:t>
       </w:r>
-      <w:proofErr w:type="gramEnd"/>
       <w:r>
         <w:rPr>
           <w:rFonts w:ascii="Times New Roman" w:hAnsi="Times New Roman" w:cs="Times New Roman"/>
@@ -3043,63 +2705,8 @@
           <w:sz w:val="24"/>
           <w:szCs w:val="24"/>
         </w:rPr>
-        <w:t xml:space="preserve">01, in which latencies were highest when participants studied unrelated items (4677 </w:t>
-      </w:r>
-      <w:proofErr w:type="spellStart"/>
-      <w:r>
-        <w:rPr>
-          <w:rFonts w:ascii="Times New Roman" w:hAnsi="Times New Roman" w:cs="Times New Roman"/>
-          <w:sz w:val="24"/>
-          <w:szCs w:val="24"/>
-        </w:rPr>
-        <w:t>ms</w:t>
-      </w:r>
-      <w:proofErr w:type="spellEnd"/>
-      <w:r>
-        <w:rPr>
-          <w:rFonts w:ascii="Times New Roman" w:hAnsi="Times New Roman" w:cs="Times New Roman"/>
-          <w:sz w:val="24"/>
-          <w:szCs w:val="24"/>
-        </w:rPr>
-        <w:t xml:space="preserve">), followed by backward pairs (4221 </w:t>
-      </w:r>
-      <w:proofErr w:type="spellStart"/>
-      <w:r>
-        <w:rPr>
-          <w:rFonts w:ascii="Times New Roman" w:hAnsi="Times New Roman" w:cs="Times New Roman"/>
-          <w:sz w:val="24"/>
-          <w:szCs w:val="24"/>
-        </w:rPr>
-        <w:t>ms</w:t>
-      </w:r>
-      <w:proofErr w:type="spellEnd"/>
-      <w:r>
-        <w:rPr>
-          <w:rFonts w:ascii="Times New Roman" w:hAnsi="Times New Roman" w:cs="Times New Roman"/>
-          <w:sz w:val="24"/>
-          <w:szCs w:val="24"/>
-        </w:rPr>
-        <w:t xml:space="preserve">), symmetrical pairs (4170 </w:t>
-      </w:r>
-      <w:proofErr w:type="spellStart"/>
-      <w:r>
-        <w:rPr>
-          <w:rFonts w:ascii="Times New Roman" w:hAnsi="Times New Roman" w:cs="Times New Roman"/>
-          <w:sz w:val="24"/>
-          <w:szCs w:val="24"/>
-        </w:rPr>
-        <w:t>ms</w:t>
-      </w:r>
-      <w:proofErr w:type="spellEnd"/>
-      <w:r>
-        <w:rPr>
-          <w:rFonts w:ascii="Times New Roman" w:hAnsi="Times New Roman" w:cs="Times New Roman"/>
-          <w:sz w:val="24"/>
-          <w:szCs w:val="24"/>
-        </w:rPr>
-        <w:t>), and lowest forward pairs. (4131ms). Post-hoc tests indicated that the effect was driven by differences between the unrelated group and the three types of paired associates (</w:t>
-      </w:r>
-      <w:proofErr w:type="spellStart"/>
+        <w:t>01, in which latencies were highest when participants studied unrelated items (4677 ms), followed by backward pairs (4221 ms), symmetrical pairs (4170 ms), and lowest forward pairs. (4131ms). Post-hoc tests indicated that the effect was driven by differences between the unrelated group and the three types of paired associates (</w:t>
+      </w:r>
       <w:r>
         <w:rPr>
           <w:rFonts w:ascii="Times New Roman" w:hAnsi="Times New Roman" w:cs="Times New Roman"/>
@@ -3116,16 +2723,7 @@
           <w:sz w:val="24"/>
           <w:szCs w:val="24"/>
         </w:rPr>
-        <w:t>s</w:t>
-      </w:r>
-      <w:proofErr w:type="spellEnd"/>
-      <w:r>
-        <w:rPr>
-          <w:rFonts w:ascii="Times New Roman" w:hAnsi="Times New Roman" w:cs="Times New Roman"/>
-          <w:sz w:val="24"/>
-          <w:szCs w:val="24"/>
-        </w:rPr>
-        <w:t xml:space="preserve"> ≥ 2.53, </w:t>
+        <w:t xml:space="preserve">s ≥ 2.53, </w:t>
       </w:r>
       <w:r>
         <w:rPr>
@@ -3145,7 +2743,6 @@
         </w:rPr>
         <w:t xml:space="preserve">s ≥ 0.10). All other comparisons were non-significant, </w:t>
       </w:r>
-      <w:proofErr w:type="spellStart"/>
       <w:r>
         <w:rPr>
           <w:rFonts w:ascii="Times New Roman" w:hAnsi="Times New Roman" w:cs="Times New Roman"/>
@@ -3162,18 +2759,8 @@
           <w:sz w:val="24"/>
           <w:szCs w:val="24"/>
         </w:rPr>
-        <w:t>s</w:t>
-      </w:r>
-      <w:proofErr w:type="spellEnd"/>
-      <w:r>
-        <w:rPr>
-          <w:rFonts w:ascii="Times New Roman" w:hAnsi="Times New Roman" w:cs="Times New Roman"/>
-          <w:sz w:val="24"/>
-          <w:szCs w:val="24"/>
-        </w:rPr>
-        <w:t xml:space="preserve"> &lt; 1, </w:t>
-      </w:r>
-      <w:proofErr w:type="spellStart"/>
+        <w:t xml:space="preserve">s &lt; 1, </w:t>
+      </w:r>
       <w:r>
         <w:rPr>
           <w:rFonts w:ascii="Times New Roman" w:hAnsi="Times New Roman" w:cs="Times New Roman"/>
@@ -3190,16 +2777,7 @@
           <w:sz w:val="24"/>
           <w:szCs w:val="24"/>
         </w:rPr>
-        <w:t>s</w:t>
-      </w:r>
-      <w:proofErr w:type="spellEnd"/>
-      <w:r>
-        <w:rPr>
-          <w:rFonts w:ascii="Times New Roman" w:hAnsi="Times New Roman" w:cs="Times New Roman"/>
-          <w:sz w:val="24"/>
-          <w:szCs w:val="24"/>
-        </w:rPr>
-        <w:t xml:space="preserve"> ≥ .78, </w:t>
+        <w:t xml:space="preserve">s ≥ .78, </w:t>
       </w:r>
       <w:r>
         <w:rPr>
@@ -3244,7 +2822,6 @@
         </w:rPr>
         <w:t xml:space="preserve"> .93. Next, a significant effect of Study Group was observed, </w:t>
       </w:r>
-      <w:proofErr w:type="gramStart"/>
       <w:r>
         <w:rPr>
           <w:rFonts w:ascii="Times New Roman" w:hAnsi="Times New Roman" w:cs="Times New Roman"/>
@@ -3263,7 +2840,6 @@
         </w:rPr>
         <w:t>(</w:t>
       </w:r>
-      <w:proofErr w:type="gramEnd"/>
       <w:r>
         <w:rPr>
           <w:rFonts w:ascii="Times New Roman" w:hAnsi="Times New Roman" w:cs="Times New Roman"/>
@@ -3390,79 +2966,7 @@
           <w:sz w:val="24"/>
           <w:szCs w:val="24"/>
         </w:rPr>
-        <w:t xml:space="preserve">13, in which across pair types, latencies were highest in the vowel counting task (7012 </w:t>
-      </w:r>
-      <w:proofErr w:type="spellStart"/>
-      <w:r>
-        <w:rPr>
-          <w:rFonts w:ascii="Times New Roman" w:hAnsi="Times New Roman" w:cs="Times New Roman"/>
-          <w:sz w:val="24"/>
-          <w:szCs w:val="24"/>
-        </w:rPr>
-        <w:t>ms</w:t>
-      </w:r>
-      <w:proofErr w:type="spellEnd"/>
-      <w:r>
-        <w:rPr>
-          <w:rFonts w:ascii="Times New Roman" w:hAnsi="Times New Roman" w:cs="Times New Roman"/>
-          <w:sz w:val="24"/>
-          <w:szCs w:val="24"/>
-        </w:rPr>
-        <w:t xml:space="preserve">), followed by the JOL task (4141 </w:t>
-      </w:r>
-      <w:proofErr w:type="spellStart"/>
-      <w:r>
-        <w:rPr>
-          <w:rFonts w:ascii="Times New Roman" w:hAnsi="Times New Roman" w:cs="Times New Roman"/>
-          <w:sz w:val="24"/>
-          <w:szCs w:val="24"/>
-        </w:rPr>
-        <w:t>ms</w:t>
-      </w:r>
-      <w:proofErr w:type="spellEnd"/>
-      <w:r>
-        <w:rPr>
-          <w:rFonts w:ascii="Times New Roman" w:hAnsi="Times New Roman" w:cs="Times New Roman"/>
-          <w:sz w:val="24"/>
-          <w:szCs w:val="24"/>
-        </w:rPr>
-        <w:t xml:space="preserve">), the relational encoding task (3511 </w:t>
-      </w:r>
-      <w:proofErr w:type="spellStart"/>
-      <w:r>
-        <w:rPr>
-          <w:rFonts w:ascii="Times New Roman" w:hAnsi="Times New Roman" w:cs="Times New Roman"/>
-          <w:sz w:val="24"/>
-          <w:szCs w:val="24"/>
-        </w:rPr>
-        <w:t>ms</w:t>
-      </w:r>
-      <w:proofErr w:type="spellEnd"/>
-      <w:r>
-        <w:rPr>
-          <w:rFonts w:ascii="Times New Roman" w:hAnsi="Times New Roman" w:cs="Times New Roman"/>
-          <w:sz w:val="24"/>
-          <w:szCs w:val="24"/>
-        </w:rPr>
-        <w:t xml:space="preserve">), and the least amount of time in the no-JOL control group (2427 </w:t>
-      </w:r>
-      <w:proofErr w:type="spellStart"/>
-      <w:r>
-        <w:rPr>
-          <w:rFonts w:ascii="Times New Roman" w:hAnsi="Times New Roman" w:cs="Times New Roman"/>
-          <w:sz w:val="24"/>
-          <w:szCs w:val="24"/>
-        </w:rPr>
-        <w:t>ms</w:t>
-      </w:r>
-      <w:proofErr w:type="spellEnd"/>
-      <w:r>
-        <w:rPr>
-          <w:rFonts w:ascii="Times New Roman" w:hAnsi="Times New Roman" w:cs="Times New Roman"/>
-          <w:sz w:val="24"/>
-          <w:szCs w:val="24"/>
-        </w:rPr>
-        <w:t xml:space="preserve">). Post-hoc </w:t>
+        <w:t xml:space="preserve">13, in which across pair types, latencies were highest in the vowel counting task (7012 ms), followed by the JOL task (4141 ms), the relational encoding task (3511 ms), and the least amount of time in the no-JOL control group (2427 ms). Post-hoc </w:t>
       </w:r>
       <w:r>
         <w:rPr>
@@ -3509,7 +3013,6 @@
         <w:lastRenderedPageBreak/>
         <w:t>significantly (</w:t>
       </w:r>
-      <w:proofErr w:type="spellStart"/>
       <w:r>
         <w:rPr>
           <w:rFonts w:ascii="Times New Roman" w:hAnsi="Times New Roman" w:cs="Times New Roman"/>
@@ -3526,16 +3029,7 @@
           <w:sz w:val="24"/>
           <w:szCs w:val="24"/>
         </w:rPr>
-        <w:t>s</w:t>
-      </w:r>
-      <w:proofErr w:type="spellEnd"/>
-      <w:r>
-        <w:rPr>
-          <w:rFonts w:ascii="Times New Roman" w:hAnsi="Times New Roman" w:cs="Times New Roman"/>
-          <w:sz w:val="24"/>
-          <w:szCs w:val="24"/>
-        </w:rPr>
-        <w:t xml:space="preserve"> ≥ 2.29, </w:t>
+        <w:t xml:space="preserve">s ≥ 2.29, </w:t>
       </w:r>
       <w:r>
         <w:rPr>
@@ -3555,7 +3049,6 @@
         </w:rPr>
         <w:t xml:space="preserve">s ≥ 0.50), with the exception of the comparison between the JOL and relational encoding groups, </w:t>
       </w:r>
-      <w:proofErr w:type="gramStart"/>
       <w:r>
         <w:rPr>
           <w:rFonts w:ascii="Times New Roman" w:hAnsi="Times New Roman" w:cs="Times New Roman"/>
@@ -3572,34 +3065,188 @@
           <w:sz w:val="24"/>
           <w:szCs w:val="24"/>
         </w:rPr>
+        <w:t xml:space="preserve">(78) = 1.47, </w:t>
+      </w:r>
+      <w:r>
+        <w:rPr>
+          <w:rFonts w:ascii="Times New Roman" w:hAnsi="Times New Roman" w:cs="Times New Roman"/>
+          <w:i/>
+          <w:iCs/>
+          <w:sz w:val="24"/>
+          <w:szCs w:val="24"/>
+        </w:rPr>
+        <w:t>SEM</w:t>
+      </w:r>
+      <w:r>
+        <w:rPr>
+          <w:rFonts w:ascii="Times New Roman" w:hAnsi="Times New Roman" w:cs="Times New Roman"/>
+          <w:sz w:val="24"/>
+          <w:szCs w:val="24"/>
+        </w:rPr>
+        <w:t xml:space="preserve"> = 435.82, </w:t>
+      </w:r>
+      <w:r>
+        <w:rPr>
+          <w:rFonts w:ascii="Times New Roman" w:hAnsi="Times New Roman" w:cs="Times New Roman"/>
+          <w:i/>
+          <w:iCs/>
+          <w:sz w:val="24"/>
+          <w:szCs w:val="24"/>
+        </w:rPr>
+        <w:t>p</w:t>
+      </w:r>
+      <w:r>
+        <w:rPr>
+          <w:rFonts w:ascii="Times New Roman" w:hAnsi="Times New Roman" w:cs="Times New Roman"/>
+          <w:sz w:val="24"/>
+          <w:szCs w:val="24"/>
+        </w:rPr>
+        <w:t xml:space="preserve"> = .15, </w:t>
+      </w:r>
+      <w:r>
+        <w:rPr>
+          <w:rFonts w:ascii="Times New Roman" w:hAnsi="Times New Roman" w:cs="Times New Roman"/>
+          <w:i/>
+          <w:iCs/>
+          <w:sz w:val="24"/>
+          <w:szCs w:val="24"/>
+        </w:rPr>
+        <w:t>p</w:t>
+      </w:r>
+      <w:r>
+        <w:rPr>
+          <w:rFonts w:ascii="Times New Roman" w:hAnsi="Times New Roman" w:cs="Times New Roman"/>
+          <w:sz w:val="24"/>
+          <w:szCs w:val="24"/>
+          <w:vertAlign w:val="subscript"/>
+        </w:rPr>
+        <w:t>BIC</w:t>
+      </w:r>
+      <w:r>
+        <w:rPr>
+          <w:rFonts w:ascii="Times New Roman" w:hAnsi="Times New Roman" w:cs="Times New Roman"/>
+          <w:sz w:val="24"/>
+          <w:szCs w:val="24"/>
+        </w:rPr>
+        <w:t xml:space="preserve"> = .77. The interaction was not significant, </w:t>
+      </w:r>
+      <w:r>
+        <w:rPr>
+          <w:rFonts w:ascii="Times New Roman" w:hAnsi="Times New Roman" w:cs="Times New Roman"/>
+          <w:i/>
+          <w:iCs/>
+          <w:sz w:val="24"/>
+          <w:szCs w:val="24"/>
+        </w:rPr>
+        <w:t>F</w:t>
+      </w:r>
+      <w:r>
+        <w:rPr>
+          <w:rFonts w:ascii="Times New Roman" w:hAnsi="Times New Roman" w:cs="Times New Roman"/>
+          <w:sz w:val="24"/>
+          <w:szCs w:val="24"/>
+        </w:rPr>
         <w:t>(</w:t>
       </w:r>
-      <w:proofErr w:type="gramEnd"/>
-      <w:r>
-        <w:rPr>
-          <w:rFonts w:ascii="Times New Roman" w:hAnsi="Times New Roman" w:cs="Times New Roman"/>
-          <w:sz w:val="24"/>
-          <w:szCs w:val="24"/>
-        </w:rPr>
-        <w:t xml:space="preserve">78) = 1.47, </w:t>
-      </w:r>
-      <w:r>
-        <w:rPr>
-          <w:rFonts w:ascii="Times New Roman" w:hAnsi="Times New Roman" w:cs="Times New Roman"/>
-          <w:i/>
-          <w:iCs/>
-          <w:sz w:val="24"/>
-          <w:szCs w:val="24"/>
-        </w:rPr>
-        <w:t>SEM</w:t>
-      </w:r>
-      <w:r>
-        <w:rPr>
-          <w:rFonts w:ascii="Times New Roman" w:hAnsi="Times New Roman" w:cs="Times New Roman"/>
-          <w:sz w:val="24"/>
-          <w:szCs w:val="24"/>
-        </w:rPr>
-        <w:t xml:space="preserve"> = 435.82, </w:t>
+      <w:r>
+        <w:rPr>
+          <w:rFonts w:ascii="Times New Roman" w:hAnsi="Times New Roman" w:cs="Times New Roman"/>
+          <w:sz w:val="24"/>
+          <w:szCs w:val="24"/>
+        </w:rPr>
+        <w:t>9</w:t>
+      </w:r>
+      <w:r>
+        <w:rPr>
+          <w:rFonts w:ascii="Times New Roman" w:hAnsi="Times New Roman" w:cs="Times New Roman"/>
+          <w:sz w:val="24"/>
+          <w:szCs w:val="24"/>
+        </w:rPr>
+        <w:t xml:space="preserve">, </w:t>
+      </w:r>
+      <w:r>
+        <w:rPr>
+          <w:rFonts w:ascii="Times New Roman" w:hAnsi="Times New Roman" w:cs="Times New Roman"/>
+          <w:sz w:val="24"/>
+          <w:szCs w:val="24"/>
+        </w:rPr>
+        <w:t>489</w:t>
+      </w:r>
+      <w:r>
+        <w:rPr>
+          <w:rFonts w:ascii="Times New Roman" w:hAnsi="Times New Roman" w:cs="Times New Roman"/>
+          <w:sz w:val="24"/>
+          <w:szCs w:val="24"/>
+        </w:rPr>
+        <w:t xml:space="preserve">) = </w:t>
+      </w:r>
+      <w:r>
+        <w:rPr>
+          <w:rFonts w:ascii="Times New Roman" w:hAnsi="Times New Roman" w:cs="Times New Roman"/>
+          <w:sz w:val="24"/>
+          <w:szCs w:val="24"/>
+        </w:rPr>
+        <w:t>1.33</w:t>
+      </w:r>
+      <w:r>
+        <w:rPr>
+          <w:rFonts w:ascii="Times New Roman" w:hAnsi="Times New Roman" w:cs="Times New Roman"/>
+          <w:sz w:val="24"/>
+          <w:szCs w:val="24"/>
+        </w:rPr>
+        <w:t xml:space="preserve">, </w:t>
+      </w:r>
+      <w:r>
+        <w:rPr>
+          <w:rFonts w:ascii="Times New Roman" w:hAnsi="Times New Roman" w:cs="Times New Roman"/>
+          <w:i/>
+          <w:iCs/>
+          <w:sz w:val="24"/>
+          <w:szCs w:val="24"/>
+        </w:rPr>
+        <w:t>MSE</w:t>
+      </w:r>
+      <w:r>
+        <w:rPr>
+          <w:rFonts w:ascii="Times New Roman" w:hAnsi="Times New Roman" w:cs="Times New Roman"/>
+          <w:sz w:val="24"/>
+          <w:szCs w:val="24"/>
+        </w:rPr>
+        <w:t xml:space="preserve"> = </w:t>
+      </w:r>
+      <w:r>
+        <w:rPr>
+          <w:rFonts w:ascii="Times New Roman" w:hAnsi="Times New Roman" w:cs="Times New Roman"/>
+          <w:sz w:val="24"/>
+          <w:szCs w:val="24"/>
+        </w:rPr>
+        <w:t>2811455</w:t>
+      </w:r>
+      <w:r>
+        <w:rPr>
+          <w:rFonts w:ascii="Times New Roman" w:hAnsi="Times New Roman" w:cs="Times New Roman"/>
+          <w:sz w:val="24"/>
+          <w:szCs w:val="24"/>
+        </w:rPr>
+        <w:t xml:space="preserve">, </w:t>
+      </w:r>
+      <w:r>
+        <w:rPr>
+          <w:rFonts w:ascii="Times New Roman" w:hAnsi="Times New Roman" w:cs="Times New Roman"/>
+          <w:i/>
+          <w:iCs/>
+          <w:sz w:val="24"/>
+          <w:szCs w:val="24"/>
+        </w:rPr>
+        <w:t xml:space="preserve">p </w:t>
+      </w:r>
+      <w:r>
+        <w:rPr>
+          <w:rFonts w:ascii="Times New Roman" w:hAnsi="Times New Roman" w:cs="Times New Roman"/>
+          <w:sz w:val="24"/>
+          <w:szCs w:val="24"/>
+        </w:rPr>
+        <w:t xml:space="preserve">= .22, </w:t>
       </w:r>
       <w:r>
         <w:rPr>
@@ -3616,24 +3263,6 @@
           <w:rFonts w:ascii="Times New Roman" w:hAnsi="Times New Roman" w:cs="Times New Roman"/>
           <w:sz w:val="24"/>
           <w:szCs w:val="24"/>
-        </w:rPr>
-        <w:t xml:space="preserve"> = .15, </w:t>
-      </w:r>
-      <w:r>
-        <w:rPr>
-          <w:rFonts w:ascii="Times New Roman" w:hAnsi="Times New Roman" w:cs="Times New Roman"/>
-          <w:i/>
-          <w:iCs/>
-          <w:sz w:val="24"/>
-          <w:szCs w:val="24"/>
-        </w:rPr>
-        <w:t>p</w:t>
-      </w:r>
-      <w:r>
-        <w:rPr>
-          <w:rFonts w:ascii="Times New Roman" w:hAnsi="Times New Roman" w:cs="Times New Roman"/>
-          <w:sz w:val="24"/>
-          <w:szCs w:val="24"/>
           <w:vertAlign w:val="subscript"/>
         </w:rPr>
         <w:t>BIC</w:t>
@@ -3644,1098 +3273,7 @@
           <w:sz w:val="24"/>
           <w:szCs w:val="24"/>
         </w:rPr>
-        <w:t xml:space="preserve"> = .77. The interaction was not significant, </w:t>
-      </w:r>
-      <w:proofErr w:type="gramStart"/>
-      <w:r>
-        <w:rPr>
-          <w:rFonts w:ascii="Times New Roman" w:hAnsi="Times New Roman" w:cs="Times New Roman"/>
-          <w:i/>
-          <w:iCs/>
-          <w:sz w:val="24"/>
-          <w:szCs w:val="24"/>
-        </w:rPr>
-        <w:t>F</w:t>
-      </w:r>
-      <w:r>
-        <w:rPr>
-          <w:rFonts w:ascii="Times New Roman" w:hAnsi="Times New Roman" w:cs="Times New Roman"/>
-          <w:sz w:val="24"/>
-          <w:szCs w:val="24"/>
-        </w:rPr>
-        <w:t>(</w:t>
-      </w:r>
-      <w:proofErr w:type="gramEnd"/>
-      <w:r>
-        <w:rPr>
-          <w:rFonts w:ascii="Times New Roman" w:hAnsi="Times New Roman" w:cs="Times New Roman"/>
-          <w:sz w:val="24"/>
-          <w:szCs w:val="24"/>
-        </w:rPr>
-        <w:t>9</w:t>
-      </w:r>
-      <w:r>
-        <w:rPr>
-          <w:rFonts w:ascii="Times New Roman" w:hAnsi="Times New Roman" w:cs="Times New Roman"/>
-          <w:sz w:val="24"/>
-          <w:szCs w:val="24"/>
-        </w:rPr>
-        <w:t xml:space="preserve">, </w:t>
-      </w:r>
-      <w:r>
-        <w:rPr>
-          <w:rFonts w:ascii="Times New Roman" w:hAnsi="Times New Roman" w:cs="Times New Roman"/>
-          <w:sz w:val="24"/>
-          <w:szCs w:val="24"/>
-        </w:rPr>
-        <w:t>489</w:t>
-      </w:r>
-      <w:r>
-        <w:rPr>
-          <w:rFonts w:ascii="Times New Roman" w:hAnsi="Times New Roman" w:cs="Times New Roman"/>
-          <w:sz w:val="24"/>
-          <w:szCs w:val="24"/>
-        </w:rPr>
-        <w:t xml:space="preserve">) = </w:t>
-      </w:r>
-      <w:r>
-        <w:rPr>
-          <w:rFonts w:ascii="Times New Roman" w:hAnsi="Times New Roman" w:cs="Times New Roman"/>
-          <w:sz w:val="24"/>
-          <w:szCs w:val="24"/>
-        </w:rPr>
-        <w:t>1.33</w:t>
-      </w:r>
-      <w:r>
-        <w:rPr>
-          <w:rFonts w:ascii="Times New Roman" w:hAnsi="Times New Roman" w:cs="Times New Roman"/>
-          <w:sz w:val="24"/>
-          <w:szCs w:val="24"/>
-        </w:rPr>
-        <w:t xml:space="preserve">, </w:t>
-      </w:r>
-      <w:r>
-        <w:rPr>
-          <w:rFonts w:ascii="Times New Roman" w:hAnsi="Times New Roman" w:cs="Times New Roman"/>
-          <w:i/>
-          <w:iCs/>
-          <w:sz w:val="24"/>
-          <w:szCs w:val="24"/>
-        </w:rPr>
-        <w:t>MSE</w:t>
-      </w:r>
-      <w:r>
-        <w:rPr>
-          <w:rFonts w:ascii="Times New Roman" w:hAnsi="Times New Roman" w:cs="Times New Roman"/>
-          <w:sz w:val="24"/>
-          <w:szCs w:val="24"/>
-        </w:rPr>
-        <w:t xml:space="preserve"> = </w:t>
-      </w:r>
-      <w:r>
-        <w:rPr>
-          <w:rFonts w:ascii="Times New Roman" w:hAnsi="Times New Roman" w:cs="Times New Roman"/>
-          <w:sz w:val="24"/>
-          <w:szCs w:val="24"/>
-        </w:rPr>
-        <w:t>2811455</w:t>
-      </w:r>
-      <w:r>
-        <w:rPr>
-          <w:rFonts w:ascii="Times New Roman" w:hAnsi="Times New Roman" w:cs="Times New Roman"/>
-          <w:sz w:val="24"/>
-          <w:szCs w:val="24"/>
-        </w:rPr>
-        <w:t xml:space="preserve">, </w:t>
-      </w:r>
-      <w:r>
-        <w:rPr>
-          <w:rFonts w:ascii="Times New Roman" w:hAnsi="Times New Roman" w:cs="Times New Roman"/>
-          <w:i/>
-          <w:iCs/>
-          <w:sz w:val="24"/>
-          <w:szCs w:val="24"/>
-        </w:rPr>
-        <w:t xml:space="preserve">p </w:t>
-      </w:r>
-      <w:r>
-        <w:rPr>
-          <w:rFonts w:ascii="Times New Roman" w:hAnsi="Times New Roman" w:cs="Times New Roman"/>
-          <w:sz w:val="24"/>
-          <w:szCs w:val="24"/>
-        </w:rPr>
-        <w:t xml:space="preserve">= .22, </w:t>
-      </w:r>
-      <w:r>
-        <w:rPr>
-          <w:rFonts w:ascii="Times New Roman" w:hAnsi="Times New Roman" w:cs="Times New Roman"/>
-          <w:i/>
-          <w:iCs/>
-          <w:sz w:val="24"/>
-          <w:szCs w:val="24"/>
-        </w:rPr>
-        <w:t>p</w:t>
-      </w:r>
-      <w:r>
-        <w:rPr>
-          <w:rFonts w:ascii="Times New Roman" w:hAnsi="Times New Roman" w:cs="Times New Roman"/>
-          <w:sz w:val="24"/>
-          <w:szCs w:val="24"/>
-          <w:vertAlign w:val="subscript"/>
-        </w:rPr>
-        <w:t>BIC</w:t>
-      </w:r>
-      <w:r>
-        <w:rPr>
-          <w:rFonts w:ascii="Times New Roman" w:hAnsi="Times New Roman" w:cs="Times New Roman"/>
-          <w:sz w:val="24"/>
-          <w:szCs w:val="24"/>
-        </w:rPr>
         <w:t xml:space="preserve"> = .64.</w:t>
-      </w:r>
-    </w:p>
-    <w:p>
-      <w:pPr>
-        <w:spacing w:after="0" w:line="480" w:lineRule="auto"/>
-        <w:contextualSpacing/>
-        <w:jc w:val="center"/>
-        <w:rPr>
-          <w:rFonts w:ascii="Times New Roman" w:hAnsi="Times New Roman" w:cs="Times New Roman"/>
-          <w:b/>
-          <w:bCs/>
-          <w:sz w:val="24"/>
-          <w:szCs w:val="24"/>
-        </w:rPr>
-      </w:pPr>
-      <w:r>
-        <w:rPr>
-          <w:rFonts w:ascii="Times New Roman" w:hAnsi="Times New Roman" w:cs="Times New Roman"/>
-          <w:b/>
-          <w:bCs/>
-          <w:sz w:val="24"/>
-          <w:szCs w:val="24"/>
-        </w:rPr>
-        <w:t>Supplemental Analyses: Standard Deviations of Judgm</w:t>
-      </w:r>
-      <w:r>
-        <w:rPr>
-          <w:rFonts w:ascii="Times New Roman" w:hAnsi="Times New Roman" w:cs="Times New Roman"/>
-          <w:b/>
-          <w:bCs/>
-          <w:sz w:val="24"/>
-          <w:szCs w:val="24"/>
-        </w:rPr>
-        <w:t>e</w:t>
-      </w:r>
-      <w:r>
-        <w:rPr>
-          <w:rFonts w:ascii="Times New Roman" w:hAnsi="Times New Roman" w:cs="Times New Roman"/>
-          <w:b/>
-          <w:bCs/>
-          <w:sz w:val="24"/>
-          <w:szCs w:val="24"/>
-        </w:rPr>
-        <w:t>nt Scores</w:t>
-      </w:r>
-    </w:p>
-    <w:p>
-      <w:pPr>
-        <w:spacing w:after="0" w:line="480" w:lineRule="auto"/>
-        <w:contextualSpacing/>
-        <w:rPr>
-          <w:rFonts w:ascii="Times New Roman" w:hAnsi="Times New Roman" w:cs="Times New Roman"/>
-          <w:sz w:val="24"/>
-          <w:szCs w:val="24"/>
-        </w:rPr>
-      </w:pPr>
-      <w:r>
-        <w:rPr>
-          <w:rFonts w:ascii="Times New Roman" w:hAnsi="Times New Roman" w:cs="Times New Roman"/>
-          <w:sz w:val="24"/>
-          <w:szCs w:val="24"/>
-        </w:rPr>
-        <w:tab/>
-        <w:t xml:space="preserve"> Finally, we assessed whether standard deviations of judgment</w:t>
-      </w:r>
-      <w:r>
-        <w:rPr>
-          <w:rFonts w:ascii="Times New Roman" w:hAnsi="Times New Roman" w:cs="Times New Roman"/>
-          <w:sz w:val="24"/>
-          <w:szCs w:val="24"/>
-        </w:rPr>
-        <w:t xml:space="preserve"> values (JOLs, JAMS, and Frequency judgments)</w:t>
-      </w:r>
-      <w:r>
-        <w:rPr>
-          <w:rFonts w:ascii="Times New Roman" w:hAnsi="Times New Roman" w:cs="Times New Roman"/>
-          <w:sz w:val="24"/>
-          <w:szCs w:val="24"/>
-        </w:rPr>
-        <w:t xml:space="preserve"> differed as a function of pair relatedness </w:t>
-      </w:r>
-      <w:r>
-        <w:rPr>
-          <w:rFonts w:ascii="Times New Roman" w:hAnsi="Times New Roman" w:cs="Times New Roman"/>
-          <w:sz w:val="24"/>
-          <w:szCs w:val="24"/>
-        </w:rPr>
-        <w:t xml:space="preserve">in each experiment </w:t>
-      </w:r>
-      <w:r>
-        <w:rPr>
-          <w:rFonts w:ascii="Times New Roman" w:hAnsi="Times New Roman" w:cs="Times New Roman"/>
-          <w:sz w:val="24"/>
-          <w:szCs w:val="24"/>
-        </w:rPr>
-        <w:t>(See Table S2).</w:t>
-      </w:r>
-      <w:r>
-        <w:rPr>
-          <w:rFonts w:ascii="Times New Roman" w:hAnsi="Times New Roman" w:cs="Times New Roman"/>
-          <w:sz w:val="24"/>
-          <w:szCs w:val="24"/>
-        </w:rPr>
-        <w:t xml:space="preserve"> </w:t>
-      </w:r>
-      <w:r>
-        <w:rPr>
-          <w:rFonts w:ascii="Times New Roman" w:hAnsi="Times New Roman" w:cs="Times New Roman"/>
-          <w:sz w:val="24"/>
-          <w:szCs w:val="24"/>
-        </w:rPr>
-        <w:t xml:space="preserve">If reactivity reflects greater processing of related pairs due to intrinsic relatedness cues being used as a basis for JOL rather than strategy use, standard deviations should be higher for related pairs (as participants must consider a broad range of relatedness) and lower for unrelated pairs. </w:t>
-      </w:r>
-      <w:r>
-        <w:rPr>
-          <w:rFonts w:ascii="Times New Roman" w:hAnsi="Times New Roman" w:cs="Times New Roman"/>
-          <w:sz w:val="24"/>
-          <w:szCs w:val="24"/>
-        </w:rPr>
-        <w:t>Starting with Experiment 1, standard deviations were highest for</w:t>
-      </w:r>
-      <w:r>
-        <w:rPr>
-          <w:rFonts w:ascii="Times New Roman" w:hAnsi="Times New Roman" w:cs="Times New Roman"/>
-          <w:sz w:val="24"/>
-          <w:szCs w:val="24"/>
-        </w:rPr>
-        <w:t xml:space="preserve"> </w:t>
-      </w:r>
-      <w:r>
-        <w:rPr>
-          <w:rFonts w:ascii="Times New Roman" w:hAnsi="Times New Roman" w:cs="Times New Roman"/>
-          <w:sz w:val="24"/>
-          <w:szCs w:val="24"/>
-        </w:rPr>
-        <w:t>backward</w:t>
-      </w:r>
-      <w:r>
-        <w:rPr>
-          <w:rFonts w:ascii="Times New Roman" w:hAnsi="Times New Roman" w:cs="Times New Roman"/>
-          <w:sz w:val="24"/>
-          <w:szCs w:val="24"/>
-        </w:rPr>
-        <w:t xml:space="preserve"> pairs (</w:t>
-      </w:r>
-      <w:r>
-        <w:rPr>
-          <w:rFonts w:ascii="Times New Roman" w:hAnsi="Times New Roman" w:cs="Times New Roman"/>
-          <w:sz w:val="24"/>
-          <w:szCs w:val="24"/>
-        </w:rPr>
-        <w:t>26.80</w:t>
-      </w:r>
-      <w:r>
-        <w:rPr>
-          <w:rFonts w:ascii="Times New Roman" w:hAnsi="Times New Roman" w:cs="Times New Roman"/>
-          <w:sz w:val="24"/>
-          <w:szCs w:val="24"/>
-        </w:rPr>
-        <w:t xml:space="preserve">), followed by </w:t>
-      </w:r>
-      <w:r>
-        <w:rPr>
-          <w:rFonts w:ascii="Times New Roman" w:hAnsi="Times New Roman" w:cs="Times New Roman"/>
-          <w:sz w:val="24"/>
-          <w:szCs w:val="24"/>
-        </w:rPr>
-        <w:t>symmetrical</w:t>
-      </w:r>
-      <w:r>
-        <w:rPr>
-          <w:rFonts w:ascii="Times New Roman" w:hAnsi="Times New Roman" w:cs="Times New Roman"/>
-          <w:sz w:val="24"/>
-          <w:szCs w:val="24"/>
-        </w:rPr>
-        <w:t xml:space="preserve"> (</w:t>
-      </w:r>
-      <w:r>
-        <w:rPr>
-          <w:rFonts w:ascii="Times New Roman" w:hAnsi="Times New Roman" w:cs="Times New Roman"/>
-          <w:sz w:val="24"/>
-          <w:szCs w:val="24"/>
-        </w:rPr>
-        <w:t>26.32</w:t>
-      </w:r>
-      <w:r>
-        <w:rPr>
-          <w:rFonts w:ascii="Times New Roman" w:hAnsi="Times New Roman" w:cs="Times New Roman"/>
-          <w:sz w:val="24"/>
-          <w:szCs w:val="24"/>
-        </w:rPr>
-        <w:t xml:space="preserve">), </w:t>
-      </w:r>
-      <w:r>
-        <w:rPr>
-          <w:rFonts w:ascii="Times New Roman" w:hAnsi="Times New Roman" w:cs="Times New Roman"/>
-          <w:sz w:val="24"/>
-          <w:szCs w:val="24"/>
-        </w:rPr>
-        <w:t>forward</w:t>
-      </w:r>
-      <w:r>
-        <w:rPr>
-          <w:rFonts w:ascii="Times New Roman" w:hAnsi="Times New Roman" w:cs="Times New Roman"/>
-          <w:sz w:val="24"/>
-          <w:szCs w:val="24"/>
-        </w:rPr>
-        <w:t xml:space="preserve"> (</w:t>
-      </w:r>
-      <w:r>
-        <w:rPr>
-          <w:rFonts w:ascii="Times New Roman" w:hAnsi="Times New Roman" w:cs="Times New Roman"/>
-          <w:sz w:val="24"/>
-          <w:szCs w:val="24"/>
-        </w:rPr>
-        <w:t>26.03</w:t>
-      </w:r>
-      <w:r>
-        <w:rPr>
-          <w:rFonts w:ascii="Times New Roman" w:hAnsi="Times New Roman" w:cs="Times New Roman"/>
-          <w:sz w:val="24"/>
-          <w:szCs w:val="24"/>
-        </w:rPr>
-        <w:t>), and lowest for unrelated pairs (</w:t>
-      </w:r>
-      <w:r>
-        <w:rPr>
-          <w:rFonts w:ascii="Times New Roman" w:hAnsi="Times New Roman" w:cs="Times New Roman"/>
-          <w:sz w:val="24"/>
-          <w:szCs w:val="24"/>
-        </w:rPr>
-        <w:t>21.53</w:t>
-      </w:r>
-      <w:r>
-        <w:rPr>
-          <w:rFonts w:ascii="Times New Roman" w:hAnsi="Times New Roman" w:cs="Times New Roman"/>
-          <w:sz w:val="24"/>
-          <w:szCs w:val="24"/>
-        </w:rPr>
-        <w:t xml:space="preserve">). However, this pattern did not extend to the JOL group in Experiment 2, as standard deviations were highest for the </w:t>
-      </w:r>
-      <w:r>
-        <w:rPr>
-          <w:rFonts w:ascii="Times New Roman" w:hAnsi="Times New Roman" w:cs="Times New Roman"/>
-          <w:sz w:val="24"/>
-          <w:szCs w:val="24"/>
-        </w:rPr>
-        <w:t>backward</w:t>
-      </w:r>
-      <w:r>
-        <w:rPr>
-          <w:rFonts w:ascii="Times New Roman" w:hAnsi="Times New Roman" w:cs="Times New Roman"/>
-          <w:sz w:val="24"/>
-          <w:szCs w:val="24"/>
-        </w:rPr>
-        <w:t xml:space="preserve"> pairs (</w:t>
-      </w:r>
-      <w:r>
-        <w:rPr>
-          <w:rFonts w:ascii="Times New Roman" w:hAnsi="Times New Roman" w:cs="Times New Roman"/>
-          <w:sz w:val="24"/>
-          <w:szCs w:val="24"/>
-        </w:rPr>
-        <w:t>30.99</w:t>
-      </w:r>
-      <w:r>
-        <w:rPr>
-          <w:rFonts w:ascii="Times New Roman" w:hAnsi="Times New Roman" w:cs="Times New Roman"/>
-          <w:sz w:val="24"/>
-          <w:szCs w:val="24"/>
-        </w:rPr>
-        <w:t xml:space="preserve">), followed by </w:t>
-      </w:r>
-      <w:r>
-        <w:rPr>
-          <w:rFonts w:ascii="Times New Roman" w:hAnsi="Times New Roman" w:cs="Times New Roman"/>
-          <w:sz w:val="24"/>
-          <w:szCs w:val="24"/>
-        </w:rPr>
-        <w:t>unrelated</w:t>
-      </w:r>
-      <w:r>
-        <w:rPr>
-          <w:rFonts w:ascii="Times New Roman" w:hAnsi="Times New Roman" w:cs="Times New Roman"/>
-          <w:sz w:val="24"/>
-          <w:szCs w:val="24"/>
-        </w:rPr>
-        <w:t xml:space="preserve"> (</w:t>
-      </w:r>
-      <w:r>
-        <w:rPr>
-          <w:rFonts w:ascii="Times New Roman" w:hAnsi="Times New Roman" w:cs="Times New Roman"/>
-          <w:sz w:val="24"/>
-          <w:szCs w:val="24"/>
-        </w:rPr>
-        <w:t>30.50</w:t>
-      </w:r>
-      <w:r>
-        <w:rPr>
-          <w:rFonts w:ascii="Times New Roman" w:hAnsi="Times New Roman" w:cs="Times New Roman"/>
-          <w:sz w:val="24"/>
-          <w:szCs w:val="24"/>
-        </w:rPr>
-        <w:t xml:space="preserve">), </w:t>
-      </w:r>
-      <w:r>
-        <w:rPr>
-          <w:rFonts w:ascii="Times New Roman" w:hAnsi="Times New Roman" w:cs="Times New Roman"/>
-          <w:sz w:val="24"/>
-          <w:szCs w:val="24"/>
-        </w:rPr>
-        <w:t>forward</w:t>
-      </w:r>
-      <w:r>
-        <w:rPr>
-          <w:rFonts w:ascii="Times New Roman" w:hAnsi="Times New Roman" w:cs="Times New Roman"/>
-          <w:sz w:val="24"/>
-          <w:szCs w:val="24"/>
-        </w:rPr>
-        <w:t xml:space="preserve"> (</w:t>
-      </w:r>
-      <w:r>
-        <w:rPr>
-          <w:rFonts w:ascii="Times New Roman" w:hAnsi="Times New Roman" w:cs="Times New Roman"/>
-          <w:sz w:val="24"/>
-          <w:szCs w:val="24"/>
-        </w:rPr>
-        <w:t>29.07</w:t>
-      </w:r>
-      <w:r>
-        <w:rPr>
-          <w:rFonts w:ascii="Times New Roman" w:hAnsi="Times New Roman" w:cs="Times New Roman"/>
-          <w:sz w:val="24"/>
-          <w:szCs w:val="24"/>
-        </w:rPr>
-        <w:t xml:space="preserve">), and </w:t>
-      </w:r>
-      <w:r>
-        <w:rPr>
-          <w:rFonts w:ascii="Times New Roman" w:hAnsi="Times New Roman" w:cs="Times New Roman"/>
-          <w:sz w:val="24"/>
-          <w:szCs w:val="24"/>
-        </w:rPr>
-        <w:t>symmetrical</w:t>
-      </w:r>
-      <w:r>
-        <w:rPr>
-          <w:rFonts w:ascii="Times New Roman" w:hAnsi="Times New Roman" w:cs="Times New Roman"/>
-          <w:sz w:val="24"/>
-          <w:szCs w:val="24"/>
-        </w:rPr>
-        <w:t xml:space="preserve"> </w:t>
-      </w:r>
-      <w:r>
-        <w:rPr>
-          <w:rFonts w:ascii="Times New Roman" w:hAnsi="Times New Roman" w:cs="Times New Roman"/>
-          <w:sz w:val="24"/>
-          <w:szCs w:val="24"/>
-        </w:rPr>
-        <w:t xml:space="preserve">pairs </w:t>
-      </w:r>
-      <w:r>
-        <w:rPr>
-          <w:rFonts w:ascii="Times New Roman" w:hAnsi="Times New Roman" w:cs="Times New Roman"/>
-          <w:sz w:val="24"/>
-          <w:szCs w:val="24"/>
-        </w:rPr>
-        <w:t>(</w:t>
-      </w:r>
-      <w:r>
-        <w:rPr>
-          <w:rFonts w:ascii="Times New Roman" w:hAnsi="Times New Roman" w:cs="Times New Roman"/>
-          <w:sz w:val="24"/>
-          <w:szCs w:val="24"/>
-        </w:rPr>
-        <w:t>28.26</w:t>
-      </w:r>
-      <w:r>
-        <w:rPr>
-          <w:rFonts w:ascii="Times New Roman" w:hAnsi="Times New Roman" w:cs="Times New Roman"/>
-          <w:sz w:val="24"/>
-          <w:szCs w:val="24"/>
-        </w:rPr>
-        <w:t xml:space="preserve">). However, the expected pattern was observed in the JAM task, with standard deviations highest for </w:t>
-      </w:r>
-      <w:r>
-        <w:rPr>
-          <w:rFonts w:ascii="Times New Roman" w:hAnsi="Times New Roman" w:cs="Times New Roman"/>
-          <w:sz w:val="24"/>
-          <w:szCs w:val="24"/>
-        </w:rPr>
-        <w:t xml:space="preserve">the </w:t>
-      </w:r>
-      <w:r>
-        <w:rPr>
-          <w:rFonts w:ascii="Times New Roman" w:hAnsi="Times New Roman" w:cs="Times New Roman"/>
-          <w:sz w:val="24"/>
-          <w:szCs w:val="24"/>
-        </w:rPr>
-        <w:t>backward</w:t>
-      </w:r>
-      <w:r>
-        <w:rPr>
-          <w:rFonts w:ascii="Times New Roman" w:hAnsi="Times New Roman" w:cs="Times New Roman"/>
-          <w:sz w:val="24"/>
-          <w:szCs w:val="24"/>
-        </w:rPr>
-        <w:t xml:space="preserve"> pairs (</w:t>
-      </w:r>
-      <w:r>
-        <w:rPr>
-          <w:rFonts w:ascii="Times New Roman" w:hAnsi="Times New Roman" w:cs="Times New Roman"/>
-          <w:sz w:val="24"/>
-          <w:szCs w:val="24"/>
-        </w:rPr>
-        <w:t>43.41</w:t>
-      </w:r>
-      <w:r>
-        <w:rPr>
-          <w:rFonts w:ascii="Times New Roman" w:hAnsi="Times New Roman" w:cs="Times New Roman"/>
-          <w:sz w:val="24"/>
-          <w:szCs w:val="24"/>
-        </w:rPr>
-        <w:t xml:space="preserve">), followed by </w:t>
-      </w:r>
-      <w:r>
-        <w:rPr>
-          <w:rFonts w:ascii="Times New Roman" w:hAnsi="Times New Roman" w:cs="Times New Roman"/>
-          <w:sz w:val="24"/>
-          <w:szCs w:val="24"/>
-        </w:rPr>
-        <w:t>forward</w:t>
-      </w:r>
-      <w:r>
-        <w:rPr>
-          <w:rFonts w:ascii="Times New Roman" w:hAnsi="Times New Roman" w:cs="Times New Roman"/>
-          <w:sz w:val="24"/>
-          <w:szCs w:val="24"/>
-        </w:rPr>
-        <w:t xml:space="preserve"> (</w:t>
-      </w:r>
-      <w:r>
-        <w:rPr>
-          <w:rFonts w:ascii="Times New Roman" w:hAnsi="Times New Roman" w:cs="Times New Roman"/>
-          <w:sz w:val="24"/>
-          <w:szCs w:val="24"/>
-        </w:rPr>
-        <w:t>37.63)</w:t>
-      </w:r>
-      <w:r>
-        <w:rPr>
-          <w:rFonts w:ascii="Times New Roman" w:hAnsi="Times New Roman" w:cs="Times New Roman"/>
-          <w:sz w:val="24"/>
-          <w:szCs w:val="24"/>
-        </w:rPr>
-        <w:t xml:space="preserve">, </w:t>
-      </w:r>
-      <w:r>
-        <w:rPr>
-          <w:rFonts w:ascii="Times New Roman" w:hAnsi="Times New Roman" w:cs="Times New Roman"/>
-          <w:sz w:val="24"/>
-          <w:szCs w:val="24"/>
-        </w:rPr>
-        <w:t>symmetrical</w:t>
-      </w:r>
-      <w:r>
-        <w:rPr>
-          <w:rFonts w:ascii="Times New Roman" w:hAnsi="Times New Roman" w:cs="Times New Roman"/>
-          <w:sz w:val="24"/>
-          <w:szCs w:val="24"/>
-        </w:rPr>
-        <w:t xml:space="preserve"> (</w:t>
-      </w:r>
-      <w:r>
-        <w:rPr>
-          <w:rFonts w:ascii="Times New Roman" w:hAnsi="Times New Roman" w:cs="Times New Roman"/>
-          <w:sz w:val="24"/>
-          <w:szCs w:val="24"/>
-        </w:rPr>
-        <w:t>31.57</w:t>
-      </w:r>
-      <w:r>
-        <w:rPr>
-          <w:rFonts w:ascii="Times New Roman" w:hAnsi="Times New Roman" w:cs="Times New Roman"/>
-          <w:sz w:val="24"/>
-          <w:szCs w:val="24"/>
-        </w:rPr>
-        <w:t xml:space="preserve">), and </w:t>
-      </w:r>
-      <w:r>
-        <w:rPr>
-          <w:rFonts w:ascii="Times New Roman" w:hAnsi="Times New Roman" w:cs="Times New Roman"/>
-          <w:sz w:val="24"/>
-          <w:szCs w:val="24"/>
-        </w:rPr>
-        <w:t>unrelated pairs</w:t>
-      </w:r>
-      <w:r>
-        <w:rPr>
-          <w:rFonts w:ascii="Times New Roman" w:hAnsi="Times New Roman" w:cs="Times New Roman"/>
-          <w:sz w:val="24"/>
-          <w:szCs w:val="24"/>
-        </w:rPr>
-        <w:t xml:space="preserve"> (</w:t>
-      </w:r>
-      <w:r>
-        <w:rPr>
-          <w:rFonts w:ascii="Times New Roman" w:hAnsi="Times New Roman" w:cs="Times New Roman"/>
-          <w:sz w:val="24"/>
-          <w:szCs w:val="24"/>
-        </w:rPr>
-        <w:t>7.13</w:t>
-      </w:r>
-      <w:r>
-        <w:rPr>
-          <w:rFonts w:ascii="Times New Roman" w:hAnsi="Times New Roman" w:cs="Times New Roman"/>
-          <w:sz w:val="24"/>
-          <w:szCs w:val="24"/>
-        </w:rPr>
-        <w:t>)</w:t>
-      </w:r>
-      <w:r>
-        <w:rPr>
-          <w:rFonts w:ascii="Times New Roman" w:hAnsi="Times New Roman" w:cs="Times New Roman"/>
-          <w:sz w:val="24"/>
-          <w:szCs w:val="24"/>
-        </w:rPr>
-        <w:t xml:space="preserve">. This pattern also extended to the JOL task in Experiment 3, such that standard deviations of </w:t>
-      </w:r>
-      <w:r>
-        <w:rPr>
-          <w:rFonts w:ascii="Times New Roman" w:hAnsi="Times New Roman" w:cs="Times New Roman"/>
-          <w:sz w:val="24"/>
-          <w:szCs w:val="24"/>
-        </w:rPr>
-        <w:t>backward</w:t>
-      </w:r>
-      <w:r>
-        <w:rPr>
-          <w:rFonts w:ascii="Times New Roman" w:hAnsi="Times New Roman" w:cs="Times New Roman"/>
-          <w:sz w:val="24"/>
-          <w:szCs w:val="24"/>
-        </w:rPr>
-        <w:t xml:space="preserve"> (</w:t>
-      </w:r>
-      <w:r>
-        <w:rPr>
-          <w:rFonts w:ascii="Times New Roman" w:hAnsi="Times New Roman" w:cs="Times New Roman"/>
-          <w:sz w:val="24"/>
-          <w:szCs w:val="24"/>
-        </w:rPr>
-        <w:t>32.07</w:t>
-      </w:r>
-      <w:r>
-        <w:rPr>
-          <w:rFonts w:ascii="Times New Roman" w:hAnsi="Times New Roman" w:cs="Times New Roman"/>
-          <w:sz w:val="24"/>
-          <w:szCs w:val="24"/>
-        </w:rPr>
-        <w:t xml:space="preserve">), </w:t>
-      </w:r>
-      <w:r>
-        <w:rPr>
-          <w:rFonts w:ascii="Times New Roman" w:hAnsi="Times New Roman" w:cs="Times New Roman"/>
-          <w:sz w:val="24"/>
-          <w:szCs w:val="24"/>
-        </w:rPr>
-        <w:t>forward</w:t>
-      </w:r>
-      <w:r>
-        <w:rPr>
-          <w:rFonts w:ascii="Times New Roman" w:hAnsi="Times New Roman" w:cs="Times New Roman"/>
-          <w:sz w:val="24"/>
-          <w:szCs w:val="24"/>
-        </w:rPr>
-        <w:t xml:space="preserve"> (</w:t>
-      </w:r>
-      <w:r>
-        <w:rPr>
-          <w:rFonts w:ascii="Times New Roman" w:hAnsi="Times New Roman" w:cs="Times New Roman"/>
-          <w:sz w:val="24"/>
-          <w:szCs w:val="24"/>
-        </w:rPr>
-        <w:t>31.46</w:t>
-      </w:r>
-      <w:r>
-        <w:rPr>
-          <w:rFonts w:ascii="Times New Roman" w:hAnsi="Times New Roman" w:cs="Times New Roman"/>
-          <w:sz w:val="24"/>
-          <w:szCs w:val="24"/>
-        </w:rPr>
-        <w:t xml:space="preserve">), and </w:t>
-      </w:r>
-      <w:r>
-        <w:rPr>
-          <w:rFonts w:ascii="Times New Roman" w:hAnsi="Times New Roman" w:cs="Times New Roman"/>
-          <w:sz w:val="24"/>
-          <w:szCs w:val="24"/>
-        </w:rPr>
-        <w:t>symmetrical pairs</w:t>
-      </w:r>
-      <w:r>
-        <w:rPr>
-          <w:rFonts w:ascii="Times New Roman" w:hAnsi="Times New Roman" w:cs="Times New Roman"/>
-          <w:sz w:val="24"/>
-          <w:szCs w:val="24"/>
-        </w:rPr>
-        <w:t xml:space="preserve"> (</w:t>
-      </w:r>
-      <w:r>
-        <w:rPr>
-          <w:rFonts w:ascii="Times New Roman" w:hAnsi="Times New Roman" w:cs="Times New Roman"/>
-          <w:sz w:val="24"/>
-          <w:szCs w:val="24"/>
-        </w:rPr>
-        <w:t>30.10</w:t>
-      </w:r>
-      <w:r>
-        <w:rPr>
-          <w:rFonts w:ascii="Times New Roman" w:hAnsi="Times New Roman" w:cs="Times New Roman"/>
-          <w:sz w:val="24"/>
-          <w:szCs w:val="24"/>
-        </w:rPr>
-        <w:t xml:space="preserve">) were </w:t>
-      </w:r>
-      <w:r>
-        <w:rPr>
-          <w:rFonts w:ascii="Times New Roman" w:hAnsi="Times New Roman" w:cs="Times New Roman"/>
-          <w:sz w:val="24"/>
-          <w:szCs w:val="24"/>
-        </w:rPr>
-        <w:t xml:space="preserve">again </w:t>
-      </w:r>
-      <w:r>
-        <w:rPr>
-          <w:rFonts w:ascii="Times New Roman" w:hAnsi="Times New Roman" w:cs="Times New Roman"/>
-          <w:sz w:val="24"/>
-          <w:szCs w:val="24"/>
-        </w:rPr>
-        <w:t>higher than unrelated pairs (</w:t>
-      </w:r>
-      <w:r>
-        <w:rPr>
-          <w:rFonts w:ascii="Times New Roman" w:hAnsi="Times New Roman" w:cs="Times New Roman"/>
-          <w:sz w:val="24"/>
-          <w:szCs w:val="24"/>
-        </w:rPr>
-        <w:t>23.05</w:t>
-      </w:r>
-      <w:r>
-        <w:rPr>
-          <w:rFonts w:ascii="Times New Roman" w:hAnsi="Times New Roman" w:cs="Times New Roman"/>
-          <w:sz w:val="24"/>
-          <w:szCs w:val="24"/>
-        </w:rPr>
-        <w:t>). However, th</w:t>
-      </w:r>
-      <w:r>
-        <w:rPr>
-          <w:rFonts w:ascii="Times New Roman" w:hAnsi="Times New Roman" w:cs="Times New Roman"/>
-          <w:sz w:val="24"/>
-          <w:szCs w:val="24"/>
-        </w:rPr>
-        <w:t>is</w:t>
-      </w:r>
-      <w:r>
-        <w:rPr>
-          <w:rFonts w:ascii="Times New Roman" w:hAnsi="Times New Roman" w:cs="Times New Roman"/>
-          <w:sz w:val="24"/>
-          <w:szCs w:val="24"/>
-        </w:rPr>
-        <w:t xml:space="preserve"> pattern did not extend to frequency judgments, with standard deviations being highest for </w:t>
-      </w:r>
-      <w:r>
-        <w:rPr>
-          <w:rFonts w:ascii="Times New Roman" w:hAnsi="Times New Roman" w:cs="Times New Roman"/>
-          <w:sz w:val="24"/>
-          <w:szCs w:val="24"/>
-        </w:rPr>
-        <w:t>unrelated</w:t>
-      </w:r>
-      <w:r>
-        <w:rPr>
-          <w:rFonts w:ascii="Times New Roman" w:hAnsi="Times New Roman" w:cs="Times New Roman"/>
-          <w:sz w:val="24"/>
-          <w:szCs w:val="24"/>
-        </w:rPr>
-        <w:t xml:space="preserve"> pairs (</w:t>
-      </w:r>
-      <w:r>
-        <w:rPr>
-          <w:rFonts w:ascii="Times New Roman" w:hAnsi="Times New Roman" w:cs="Times New Roman"/>
-          <w:sz w:val="24"/>
-          <w:szCs w:val="24"/>
-        </w:rPr>
-        <w:t>28.83</w:t>
-      </w:r>
-      <w:r>
-        <w:rPr>
-          <w:rFonts w:ascii="Times New Roman" w:hAnsi="Times New Roman" w:cs="Times New Roman"/>
-          <w:sz w:val="24"/>
-          <w:szCs w:val="24"/>
-        </w:rPr>
-        <w:t xml:space="preserve">), followed by </w:t>
-      </w:r>
-      <w:r>
-        <w:rPr>
-          <w:rFonts w:ascii="Times New Roman" w:hAnsi="Times New Roman" w:cs="Times New Roman"/>
-          <w:sz w:val="24"/>
-          <w:szCs w:val="24"/>
-        </w:rPr>
-        <w:t>backward</w:t>
-      </w:r>
-      <w:r>
-        <w:rPr>
-          <w:rFonts w:ascii="Times New Roman" w:hAnsi="Times New Roman" w:cs="Times New Roman"/>
-          <w:sz w:val="24"/>
-          <w:szCs w:val="24"/>
-        </w:rPr>
-        <w:t xml:space="preserve"> (</w:t>
-      </w:r>
-      <w:r>
-        <w:rPr>
-          <w:rFonts w:ascii="Times New Roman" w:hAnsi="Times New Roman" w:cs="Times New Roman"/>
-          <w:sz w:val="24"/>
-          <w:szCs w:val="24"/>
-        </w:rPr>
-        <w:t>27.80</w:t>
-      </w:r>
-      <w:r>
-        <w:rPr>
-          <w:rFonts w:ascii="Times New Roman" w:hAnsi="Times New Roman" w:cs="Times New Roman"/>
-          <w:sz w:val="24"/>
-          <w:szCs w:val="24"/>
-        </w:rPr>
-        <w:t xml:space="preserve">), </w:t>
-      </w:r>
-      <w:r>
-        <w:rPr>
-          <w:rFonts w:ascii="Times New Roman" w:hAnsi="Times New Roman" w:cs="Times New Roman"/>
-          <w:sz w:val="24"/>
-          <w:szCs w:val="24"/>
-        </w:rPr>
-        <w:t>forward</w:t>
-      </w:r>
-      <w:r>
-        <w:rPr>
-          <w:rFonts w:ascii="Times New Roman" w:hAnsi="Times New Roman" w:cs="Times New Roman"/>
-          <w:sz w:val="24"/>
-          <w:szCs w:val="24"/>
-        </w:rPr>
-        <w:t xml:space="preserve"> (</w:t>
-      </w:r>
-      <w:r>
-        <w:rPr>
-          <w:rFonts w:ascii="Times New Roman" w:hAnsi="Times New Roman" w:cs="Times New Roman"/>
-          <w:sz w:val="24"/>
-          <w:szCs w:val="24"/>
-        </w:rPr>
-        <w:t>26.77</w:t>
-      </w:r>
-      <w:r>
-        <w:rPr>
-          <w:rFonts w:ascii="Times New Roman" w:hAnsi="Times New Roman" w:cs="Times New Roman"/>
-          <w:sz w:val="24"/>
-          <w:szCs w:val="24"/>
-        </w:rPr>
-        <w:t xml:space="preserve">), and </w:t>
-      </w:r>
-      <w:r>
-        <w:rPr>
-          <w:rFonts w:ascii="Times New Roman" w:hAnsi="Times New Roman" w:cs="Times New Roman"/>
-          <w:sz w:val="24"/>
-          <w:szCs w:val="24"/>
-        </w:rPr>
-        <w:t>symmetrical pairs</w:t>
-      </w:r>
-      <w:r>
-        <w:rPr>
-          <w:rFonts w:ascii="Times New Roman" w:hAnsi="Times New Roman" w:cs="Times New Roman"/>
-          <w:sz w:val="24"/>
-          <w:szCs w:val="24"/>
-        </w:rPr>
-        <w:t xml:space="preserve"> (</w:t>
-      </w:r>
-      <w:r>
-        <w:rPr>
-          <w:rFonts w:ascii="Times New Roman" w:hAnsi="Times New Roman" w:cs="Times New Roman"/>
-          <w:sz w:val="24"/>
-          <w:szCs w:val="24"/>
-        </w:rPr>
-        <w:t>24.16</w:t>
-      </w:r>
-      <w:r>
-        <w:rPr>
-          <w:rFonts w:ascii="Times New Roman" w:hAnsi="Times New Roman" w:cs="Times New Roman"/>
-          <w:sz w:val="24"/>
-          <w:szCs w:val="24"/>
-        </w:rPr>
-        <w:t>).</w:t>
-      </w:r>
-      <w:r>
-        <w:rPr>
-          <w:rFonts w:ascii="Times New Roman" w:hAnsi="Times New Roman" w:cs="Times New Roman"/>
-          <w:sz w:val="24"/>
-          <w:szCs w:val="24"/>
-        </w:rPr>
-        <w:t xml:space="preserve"> Finally, the JOL group in Experiment 4 showed the predicted pattern of standard deviations, with the highest values being reported for </w:t>
-      </w:r>
-      <w:r>
-        <w:rPr>
-          <w:rFonts w:ascii="Times New Roman" w:hAnsi="Times New Roman" w:cs="Times New Roman"/>
-          <w:sz w:val="24"/>
-          <w:szCs w:val="24"/>
-        </w:rPr>
-        <w:t>backward</w:t>
-      </w:r>
-      <w:r>
-        <w:rPr>
-          <w:rFonts w:ascii="Times New Roman" w:hAnsi="Times New Roman" w:cs="Times New Roman"/>
-          <w:sz w:val="24"/>
-          <w:szCs w:val="24"/>
-        </w:rPr>
-        <w:t xml:space="preserve"> pairs (</w:t>
-      </w:r>
-      <w:r>
-        <w:rPr>
-          <w:rFonts w:ascii="Times New Roman" w:hAnsi="Times New Roman" w:cs="Times New Roman"/>
-          <w:sz w:val="24"/>
-          <w:szCs w:val="24"/>
-        </w:rPr>
-        <w:t>30.53)</w:t>
-      </w:r>
-      <w:r>
-        <w:rPr>
-          <w:rFonts w:ascii="Times New Roman" w:hAnsi="Times New Roman" w:cs="Times New Roman"/>
-          <w:sz w:val="24"/>
-          <w:szCs w:val="24"/>
-        </w:rPr>
-        <w:t xml:space="preserve">, followed by </w:t>
-      </w:r>
-      <w:r>
-        <w:rPr>
-          <w:rFonts w:ascii="Times New Roman" w:hAnsi="Times New Roman" w:cs="Times New Roman"/>
-          <w:sz w:val="24"/>
-          <w:szCs w:val="24"/>
-        </w:rPr>
-        <w:t>forward</w:t>
-      </w:r>
-      <w:r>
-        <w:rPr>
-          <w:rFonts w:ascii="Times New Roman" w:hAnsi="Times New Roman" w:cs="Times New Roman"/>
-          <w:sz w:val="24"/>
-          <w:szCs w:val="24"/>
-        </w:rPr>
-        <w:t xml:space="preserve"> (</w:t>
-      </w:r>
-      <w:r>
-        <w:rPr>
-          <w:rFonts w:ascii="Times New Roman" w:hAnsi="Times New Roman" w:cs="Times New Roman"/>
-          <w:sz w:val="24"/>
-          <w:szCs w:val="24"/>
-        </w:rPr>
-        <w:t>29.89</w:t>
-      </w:r>
-      <w:r>
-        <w:rPr>
-          <w:rFonts w:ascii="Times New Roman" w:hAnsi="Times New Roman" w:cs="Times New Roman"/>
-          <w:sz w:val="24"/>
-          <w:szCs w:val="24"/>
-        </w:rPr>
-        <w:t xml:space="preserve">), </w:t>
-      </w:r>
-      <w:r>
-        <w:rPr>
-          <w:rFonts w:ascii="Times New Roman" w:hAnsi="Times New Roman" w:cs="Times New Roman"/>
-          <w:sz w:val="24"/>
-          <w:szCs w:val="24"/>
-        </w:rPr>
-        <w:t>symmetrical</w:t>
-      </w:r>
-      <w:r>
-        <w:rPr>
-          <w:rFonts w:ascii="Times New Roman" w:hAnsi="Times New Roman" w:cs="Times New Roman"/>
-          <w:sz w:val="24"/>
-          <w:szCs w:val="24"/>
-        </w:rPr>
-        <w:t xml:space="preserve"> (</w:t>
-      </w:r>
-      <w:r>
-        <w:rPr>
-          <w:rFonts w:ascii="Times New Roman" w:hAnsi="Times New Roman" w:cs="Times New Roman"/>
-          <w:sz w:val="24"/>
-          <w:szCs w:val="24"/>
-        </w:rPr>
-        <w:t>28.34</w:t>
-      </w:r>
-      <w:r>
-        <w:rPr>
-          <w:rFonts w:ascii="Times New Roman" w:hAnsi="Times New Roman" w:cs="Times New Roman"/>
-          <w:sz w:val="24"/>
-          <w:szCs w:val="24"/>
-        </w:rPr>
-        <w:t xml:space="preserve">), and </w:t>
-      </w:r>
-      <w:r>
-        <w:rPr>
-          <w:rFonts w:ascii="Times New Roman" w:hAnsi="Times New Roman" w:cs="Times New Roman"/>
-          <w:sz w:val="24"/>
-          <w:szCs w:val="24"/>
-        </w:rPr>
-        <w:t>unrelated pairs</w:t>
-      </w:r>
-      <w:r>
-        <w:rPr>
-          <w:rFonts w:ascii="Times New Roman" w:hAnsi="Times New Roman" w:cs="Times New Roman"/>
-          <w:sz w:val="24"/>
-          <w:szCs w:val="24"/>
-        </w:rPr>
-        <w:t xml:space="preserve"> (</w:t>
-      </w:r>
-      <w:r>
-        <w:rPr>
-          <w:rFonts w:ascii="Times New Roman" w:hAnsi="Times New Roman" w:cs="Times New Roman"/>
-          <w:sz w:val="24"/>
-          <w:szCs w:val="24"/>
-        </w:rPr>
-        <w:t>27.52</w:t>
-      </w:r>
-      <w:r>
-        <w:rPr>
-          <w:rFonts w:ascii="Times New Roman" w:hAnsi="Times New Roman" w:cs="Times New Roman"/>
-          <w:sz w:val="24"/>
-          <w:szCs w:val="24"/>
-        </w:rPr>
-        <w:t>).</w:t>
-      </w:r>
-      <w:r>
-        <w:rPr>
-          <w:rFonts w:ascii="Times New Roman" w:hAnsi="Times New Roman" w:cs="Times New Roman"/>
-          <w:sz w:val="24"/>
-          <w:szCs w:val="24"/>
-        </w:rPr>
-        <w:t xml:space="preserve"> </w:t>
       </w:r>
     </w:p>
     <w:p>
@@ -4755,7 +3293,6 @@
           <w:sz w:val="24"/>
           <w:szCs w:val="24"/>
         </w:rPr>
-        <w:lastRenderedPageBreak/>
         <w:t xml:space="preserve">Table </w:t>
       </w:r>
       <w:r>
@@ -7264,7 +5801,7 @@
 </file>
 
 <file path=word/styles.xml><?xml version="1.0" encoding="utf-8"?>
-<w:styles xmlns:mc="http://schemas.openxmlformats.org/markup-compatibility/2006" xmlns:r="http://schemas.openxmlformats.org/officeDocument/2006/relationships" xmlns:w="http://schemas.openxmlformats.org/wordprocessingml/2006/main" xmlns:w14="http://schemas.microsoft.com/office/word/2010/wordml" xmlns:w15="http://schemas.microsoft.com/office/word/2012/wordml" xmlns:w16cex="http://schemas.microsoft.com/office/word/2018/wordml/cex" xmlns:w16cid="http://schemas.microsoft.com/office/word/2016/wordml/cid" xmlns:w16="http://schemas.microsoft.com/office/word/2018/wordml" xmlns:w16se="http://schemas.microsoft.com/office/word/2015/wordml/symex" mc:Ignorable="w14 w15 w16se w16cid w16 w16cex">
+<w:styles xmlns:mc="http://schemas.openxmlformats.org/markup-compatibility/2006" xmlns:r="http://schemas.openxmlformats.org/officeDocument/2006/relationships" xmlns:w="http://schemas.openxmlformats.org/wordprocessingml/2006/main" xmlns:w14="http://schemas.microsoft.com/office/word/2010/wordml" xmlns:w15="http://schemas.microsoft.com/office/word/2012/wordml" xmlns:w16cex="http://schemas.microsoft.com/office/word/2018/wordml/cex" xmlns:w16cid="http://schemas.microsoft.com/office/word/2016/wordml/cid" xmlns:w16="http://schemas.microsoft.com/office/word/2018/wordml" xmlns:w16sdtdh="http://schemas.microsoft.com/office/word/2020/wordml/sdtdatahash" xmlns:w16se="http://schemas.microsoft.com/office/word/2015/wordml/symex" mc:Ignorable="w14 w15 w16se w16cid w16 w16cex w16sdtdh">
   <w:docDefaults>
     <w:rPrDefault>
       <w:rPr>

</xml_diff>